<commit_message>
derniers ajustements avant la remise
</commit_message>
<xml_diff>
--- a/Documentation-RevolvAir.docx
+++ b/Documentation-RevolvAir.docx
@@ -730,6 +730,64 @@
     <w:p>
       <w:pPr>
         <w:pStyle w:val="Corpsdetexte"/>
+      </w:pPr>
+      <w:r>
+        <w:rPr>
+          <w:noProof/>
+        </w:rPr>
+        <w:drawing>
+          <wp:inline distT="0" distB="0" distL="0" distR="0" wp14:anchorId="16DFAAF3" wp14:editId="12E1DC58">
+            <wp:extent cx="876300" cy="1167960"/>
+            <wp:effectExtent l="0" t="0" r="0" b="0"/>
+            <wp:docPr id="7" name="Image 7"/>
+            <wp:cNvGraphicFramePr>
+              <a:graphicFrameLocks xmlns:a="http://schemas.openxmlformats.org/drawingml/2006/main" noChangeAspect="1"/>
+            </wp:cNvGraphicFramePr>
+            <a:graphic xmlns:a="http://schemas.openxmlformats.org/drawingml/2006/main">
+              <a:graphicData uri="http://schemas.openxmlformats.org/drawingml/2006/picture">
+                <pic:pic xmlns:pic="http://schemas.openxmlformats.org/drawingml/2006/picture">
+                  <pic:nvPicPr>
+                    <pic:cNvPr id="0" name="Picture 3"/>
+                    <pic:cNvPicPr>
+                      <a:picLocks noChangeAspect="1" noChangeArrowheads="1"/>
+                    </pic:cNvPicPr>
+                  </pic:nvPicPr>
+                  <pic:blipFill>
+                    <a:blip r:embed="rId7" cstate="print">
+                      <a:extLst>
+                        <a:ext uri="{28A0092B-C50C-407E-A947-70E740481C1C}">
+                          <a14:useLocalDpi xmlns:a14="http://schemas.microsoft.com/office/drawing/2010/main" val="0"/>
+                        </a:ext>
+                      </a:extLst>
+                    </a:blip>
+                    <a:srcRect/>
+                    <a:stretch>
+                      <a:fillRect/>
+                    </a:stretch>
+                  </pic:blipFill>
+                  <pic:spPr bwMode="auto">
+                    <a:xfrm>
+                      <a:off x="0" y="0"/>
+                      <a:ext cx="879861" cy="1172707"/>
+                    </a:xfrm>
+                    <a:prstGeom prst="rect">
+                      <a:avLst/>
+                    </a:prstGeom>
+                    <a:noFill/>
+                    <a:ln>
+                      <a:noFill/>
+                    </a:ln>
+                  </pic:spPr>
+                </pic:pic>
+              </a:graphicData>
+            </a:graphic>
+          </wp:inline>
+        </w:drawing>
+      </w:r>
+    </w:p>
+    <w:p>
+      <w:pPr>
+        <w:pStyle w:val="Corpsdetexte"/>
         <w:numPr>
           <w:ilvl w:val="0"/>
           <w:numId w:val="2"/>
@@ -762,7 +820,7 @@
         </w:rPr>
         <w:t>(</w:t>
       </w:r>
-      <w:hyperlink r:id="rId7" w:history="1">
+      <w:hyperlink r:id="rId8" w:history="1">
         <w:r>
           <w:rPr>
             <w:rStyle w:val="Lienhypertexte"/>
@@ -782,6 +840,67 @@
     <w:p>
       <w:pPr>
         <w:pStyle w:val="Corpsdetexte"/>
+        <w:rPr>
+          <w:lang w:val="en-CA"/>
+        </w:rPr>
+      </w:pPr>
+      <w:r>
+        <w:rPr>
+          <w:noProof/>
+        </w:rPr>
+        <w:drawing>
+          <wp:inline distT="0" distB="0" distL="0" distR="0" wp14:anchorId="717C5DED" wp14:editId="663A5BB9">
+            <wp:extent cx="886159" cy="1181100"/>
+            <wp:effectExtent l="0" t="0" r="9525" b="0"/>
+            <wp:docPr id="8" name="Image 8"/>
+            <wp:cNvGraphicFramePr>
+              <a:graphicFrameLocks xmlns:a="http://schemas.openxmlformats.org/drawingml/2006/main" noChangeAspect="1"/>
+            </wp:cNvGraphicFramePr>
+            <a:graphic xmlns:a="http://schemas.openxmlformats.org/drawingml/2006/main">
+              <a:graphicData uri="http://schemas.openxmlformats.org/drawingml/2006/picture">
+                <pic:pic xmlns:pic="http://schemas.openxmlformats.org/drawingml/2006/picture">
+                  <pic:nvPicPr>
+                    <pic:cNvPr id="0" name="Picture 4"/>
+                    <pic:cNvPicPr>
+                      <a:picLocks noChangeAspect="1" noChangeArrowheads="1"/>
+                    </pic:cNvPicPr>
+                  </pic:nvPicPr>
+                  <pic:blipFill>
+                    <a:blip r:embed="rId9" cstate="print">
+                      <a:extLst>
+                        <a:ext uri="{28A0092B-C50C-407E-A947-70E740481C1C}">
+                          <a14:useLocalDpi xmlns:a14="http://schemas.microsoft.com/office/drawing/2010/main" val="0"/>
+                        </a:ext>
+                      </a:extLst>
+                    </a:blip>
+                    <a:srcRect/>
+                    <a:stretch>
+                      <a:fillRect/>
+                    </a:stretch>
+                  </pic:blipFill>
+                  <pic:spPr bwMode="auto">
+                    <a:xfrm>
+                      <a:off x="0" y="0"/>
+                      <a:ext cx="890473" cy="1186849"/>
+                    </a:xfrm>
+                    <a:prstGeom prst="rect">
+                      <a:avLst/>
+                    </a:prstGeom>
+                    <a:noFill/>
+                    <a:ln>
+                      <a:noFill/>
+                    </a:ln>
+                  </pic:spPr>
+                </pic:pic>
+              </a:graphicData>
+            </a:graphic>
+          </wp:inline>
+        </w:drawing>
+      </w:r>
+    </w:p>
+    <w:p>
+      <w:pPr>
+        <w:pStyle w:val="Corpsdetexte"/>
         <w:numPr>
           <w:ilvl w:val="0"/>
           <w:numId w:val="2"/>
@@ -806,6 +925,98 @@
     <w:p>
       <w:pPr>
         <w:pStyle w:val="Corpsdetexte"/>
+        <w:rPr>
+          <w:lang w:val="en-CA"/>
+        </w:rPr>
+      </w:pPr>
+      <w:r>
+        <w:rPr>
+          <w:noProof/>
+          <w:lang w:val="en-CA"/>
+        </w:rPr>
+        <w:drawing>
+          <wp:anchor distT="0" distB="0" distL="114300" distR="114300" simplePos="0" relativeHeight="251658240" behindDoc="1" locked="0" layoutInCell="1" allowOverlap="1" wp14:anchorId="6437A042" wp14:editId="60C4709B">
+            <wp:simplePos x="0" y="0"/>
+            <wp:positionH relativeFrom="margin">
+              <wp:align>left</wp:align>
+            </wp:positionH>
+            <wp:positionV relativeFrom="paragraph">
+              <wp:posOffset>43180</wp:posOffset>
+            </wp:positionV>
+            <wp:extent cx="899795" cy="1198245"/>
+            <wp:effectExtent l="0" t="0" r="0" b="1905"/>
+            <wp:wrapTight wrapText="bothSides">
+              <wp:wrapPolygon edited="0">
+                <wp:start x="0" y="0"/>
+                <wp:lineTo x="0" y="21291"/>
+                <wp:lineTo x="21036" y="21291"/>
+                <wp:lineTo x="21036" y="0"/>
+                <wp:lineTo x="0" y="0"/>
+              </wp:wrapPolygon>
+            </wp:wrapTight>
+            <wp:docPr id="9" name="Image 9"/>
+            <wp:cNvGraphicFramePr>
+              <a:graphicFrameLocks xmlns:a="http://schemas.openxmlformats.org/drawingml/2006/main" noChangeAspect="1"/>
+            </wp:cNvGraphicFramePr>
+            <a:graphic xmlns:a="http://schemas.openxmlformats.org/drawingml/2006/main">
+              <a:graphicData uri="http://schemas.openxmlformats.org/drawingml/2006/picture">
+                <pic:pic xmlns:pic="http://schemas.openxmlformats.org/drawingml/2006/picture">
+                  <pic:nvPicPr>
+                    <pic:cNvPr id="0" name="Picture 5"/>
+                    <pic:cNvPicPr>
+                      <a:picLocks noChangeAspect="1" noChangeArrowheads="1"/>
+                    </pic:cNvPicPr>
+                  </pic:nvPicPr>
+                  <pic:blipFill>
+                    <a:blip r:embed="rId10" cstate="print">
+                      <a:extLst>
+                        <a:ext uri="{28A0092B-C50C-407E-A947-70E740481C1C}">
+                          <a14:useLocalDpi xmlns:a14="http://schemas.microsoft.com/office/drawing/2010/main" val="0"/>
+                        </a:ext>
+                      </a:extLst>
+                    </a:blip>
+                    <a:srcRect/>
+                    <a:stretch>
+                      <a:fillRect/>
+                    </a:stretch>
+                  </pic:blipFill>
+                  <pic:spPr bwMode="auto">
+                    <a:xfrm>
+                      <a:off x="0" y="0"/>
+                      <a:ext cx="899795" cy="1198245"/>
+                    </a:xfrm>
+                    <a:prstGeom prst="rect">
+                      <a:avLst/>
+                    </a:prstGeom>
+                    <a:noFill/>
+                    <a:ln>
+                      <a:noFill/>
+                    </a:ln>
+                  </pic:spPr>
+                </pic:pic>
+              </a:graphicData>
+            </a:graphic>
+            <wp14:sizeRelH relativeFrom="margin">
+              <wp14:pctWidth>0</wp14:pctWidth>
+            </wp14:sizeRelH>
+            <wp14:sizeRelV relativeFrom="margin">
+              <wp14:pctHeight>0</wp14:pctHeight>
+            </wp14:sizeRelV>
+          </wp:anchor>
+        </w:drawing>
+      </w:r>
+    </w:p>
+    <w:p>
+      <w:pPr>
+        <w:pStyle w:val="Paragraphedeliste"/>
+        <w:rPr>
+          <w:lang w:val="en-CA"/>
+        </w:rPr>
+      </w:pPr>
+    </w:p>
+    <w:p>
+      <w:pPr>
+        <w:pStyle w:val="Corpsdetexte"/>
         <w:numPr>
           <w:ilvl w:val="0"/>
           <w:numId w:val="2"/>
@@ -818,6 +1029,7 @@
         <w:rPr>
           <w:lang w:val="en-CA"/>
         </w:rPr>
+        <w:lastRenderedPageBreak/>
         <w:t>DHT22</w:t>
       </w:r>
       <w:r>
@@ -832,7 +1044,7 @@
         </w:rPr>
         <w:t>(</w:t>
       </w:r>
-      <w:hyperlink r:id="rId8" w:history="1">
+      <w:hyperlink r:id="rId11" w:history="1">
         <w:r>
           <w:rPr>
             <w:rStyle w:val="Lienhypertexte"/>
@@ -852,6 +1064,68 @@
     <w:p>
       <w:pPr>
         <w:pStyle w:val="Corpsdetexte"/>
+        <w:rPr>
+          <w:lang w:val="en-CA"/>
+        </w:rPr>
+      </w:pPr>
+      <w:r>
+        <w:rPr>
+          <w:noProof/>
+          <w:lang w:val="en-CA"/>
+        </w:rPr>
+        <w:drawing>
+          <wp:inline distT="0" distB="0" distL="0" distR="0" wp14:anchorId="212BF214" wp14:editId="364BCF6B">
+            <wp:extent cx="757523" cy="1009650"/>
+            <wp:effectExtent l="0" t="0" r="5080" b="0"/>
+            <wp:docPr id="10" name="Image 10"/>
+            <wp:cNvGraphicFramePr>
+              <a:graphicFrameLocks xmlns:a="http://schemas.openxmlformats.org/drawingml/2006/main" noChangeAspect="1"/>
+            </wp:cNvGraphicFramePr>
+            <a:graphic xmlns:a="http://schemas.openxmlformats.org/drawingml/2006/main">
+              <a:graphicData uri="http://schemas.openxmlformats.org/drawingml/2006/picture">
+                <pic:pic xmlns:pic="http://schemas.openxmlformats.org/drawingml/2006/picture">
+                  <pic:nvPicPr>
+                    <pic:cNvPr id="0" name="Picture 6"/>
+                    <pic:cNvPicPr>
+                      <a:picLocks noChangeAspect="1" noChangeArrowheads="1"/>
+                    </pic:cNvPicPr>
+                  </pic:nvPicPr>
+                  <pic:blipFill>
+                    <a:blip r:embed="rId12" cstate="print">
+                      <a:extLst>
+                        <a:ext uri="{28A0092B-C50C-407E-A947-70E740481C1C}">
+                          <a14:useLocalDpi xmlns:a14="http://schemas.microsoft.com/office/drawing/2010/main" val="0"/>
+                        </a:ext>
+                      </a:extLst>
+                    </a:blip>
+                    <a:srcRect/>
+                    <a:stretch>
+                      <a:fillRect/>
+                    </a:stretch>
+                  </pic:blipFill>
+                  <pic:spPr bwMode="auto">
+                    <a:xfrm>
+                      <a:off x="0" y="0"/>
+                      <a:ext cx="763133" cy="1017128"/>
+                    </a:xfrm>
+                    <a:prstGeom prst="rect">
+                      <a:avLst/>
+                    </a:prstGeom>
+                    <a:noFill/>
+                    <a:ln>
+                      <a:noFill/>
+                    </a:ln>
+                  </pic:spPr>
+                </pic:pic>
+              </a:graphicData>
+            </a:graphic>
+          </wp:inline>
+        </w:drawing>
+      </w:r>
+    </w:p>
+    <w:p>
+      <w:pPr>
+        <w:pStyle w:val="Corpsdetexte"/>
         <w:numPr>
           <w:ilvl w:val="0"/>
           <w:numId w:val="2"/>
@@ -863,6 +1137,213 @@
     </w:p>
     <w:p>
       <w:pPr>
+        <w:pStyle w:val="Paragraphedeliste"/>
+      </w:pPr>
+    </w:p>
+    <w:p>
+      <w:pPr>
+        <w:pStyle w:val="Corpsdetexte"/>
+      </w:pPr>
+      <w:r>
+        <w:rPr>
+          <w:noProof/>
+          <w:lang w:val="en-CA"/>
+        </w:rPr>
+        <w:drawing>
+          <wp:inline distT="0" distB="0" distL="0" distR="0" wp14:anchorId="79C2DD85" wp14:editId="4BCE0BB2">
+            <wp:extent cx="733425" cy="977532"/>
+            <wp:effectExtent l="0" t="0" r="0" b="0"/>
+            <wp:docPr id="11" name="Image 11" descr="Une image contenant pose, connecteur, fermer&#10;&#10;Description générée automatiquement"/>
+            <wp:cNvGraphicFramePr>
+              <a:graphicFrameLocks xmlns:a="http://schemas.openxmlformats.org/drawingml/2006/main" noChangeAspect="1"/>
+            </wp:cNvGraphicFramePr>
+            <a:graphic xmlns:a="http://schemas.openxmlformats.org/drawingml/2006/main">
+              <a:graphicData uri="http://schemas.openxmlformats.org/drawingml/2006/picture">
+                <pic:pic xmlns:pic="http://schemas.openxmlformats.org/drawingml/2006/picture">
+                  <pic:nvPicPr>
+                    <pic:cNvPr id="11" name="Image 11" descr="Une image contenant pose, connecteur, fermer&#10;&#10;Description générée automatiquement"/>
+                    <pic:cNvPicPr>
+                      <a:picLocks noChangeAspect="1" noChangeArrowheads="1"/>
+                    </pic:cNvPicPr>
+                  </pic:nvPicPr>
+                  <pic:blipFill>
+                    <a:blip r:embed="rId13" cstate="print">
+                      <a:extLst>
+                        <a:ext uri="{28A0092B-C50C-407E-A947-70E740481C1C}">
+                          <a14:useLocalDpi xmlns:a14="http://schemas.microsoft.com/office/drawing/2010/main" val="0"/>
+                        </a:ext>
+                      </a:extLst>
+                    </a:blip>
+                    <a:srcRect/>
+                    <a:stretch>
+                      <a:fillRect/>
+                    </a:stretch>
+                  </pic:blipFill>
+                  <pic:spPr bwMode="auto">
+                    <a:xfrm flipH="1">
+                      <a:off x="0" y="0"/>
+                      <a:ext cx="740619" cy="987121"/>
+                    </a:xfrm>
+                    <a:prstGeom prst="rect">
+                      <a:avLst/>
+                    </a:prstGeom>
+                    <a:noFill/>
+                    <a:ln>
+                      <a:noFill/>
+                    </a:ln>
+                  </pic:spPr>
+                </pic:pic>
+              </a:graphicData>
+            </a:graphic>
+          </wp:inline>
+        </w:drawing>
+      </w:r>
+    </w:p>
+    <w:p>
+      <w:pPr>
+        <w:pStyle w:val="Corpsdetexte"/>
+        <w:numPr>
+          <w:ilvl w:val="0"/>
+          <w:numId w:val="5"/>
+        </w:numPr>
+      </w:pPr>
+      <w:r>
+        <w:t>Cable de connexion</w:t>
+      </w:r>
+    </w:p>
+    <w:p>
+      <w:pPr>
+        <w:pStyle w:val="Corpsdetexte"/>
+      </w:pPr>
+      <w:r>
+        <w:rPr>
+          <w:noProof/>
+        </w:rPr>
+        <w:drawing>
+          <wp:inline distT="0" distB="0" distL="0" distR="0" wp14:anchorId="30F5434A" wp14:editId="7ABDB70D">
+            <wp:extent cx="707498" cy="942975"/>
+            <wp:effectExtent l="0" t="0" r="0" b="0"/>
+            <wp:docPr id="12" name="Image 12"/>
+            <wp:cNvGraphicFramePr>
+              <a:graphicFrameLocks xmlns:a="http://schemas.openxmlformats.org/drawingml/2006/main" noChangeAspect="1"/>
+            </wp:cNvGraphicFramePr>
+            <a:graphic xmlns:a="http://schemas.openxmlformats.org/drawingml/2006/main">
+              <a:graphicData uri="http://schemas.openxmlformats.org/drawingml/2006/picture">
+                <pic:pic xmlns:pic="http://schemas.openxmlformats.org/drawingml/2006/picture">
+                  <pic:nvPicPr>
+                    <pic:cNvPr id="0" name="Picture 8"/>
+                    <pic:cNvPicPr>
+                      <a:picLocks noChangeAspect="1" noChangeArrowheads="1"/>
+                    </pic:cNvPicPr>
+                  </pic:nvPicPr>
+                  <pic:blipFill>
+                    <a:blip r:embed="rId14" cstate="print">
+                      <a:extLst>
+                        <a:ext uri="{28A0092B-C50C-407E-A947-70E740481C1C}">
+                          <a14:useLocalDpi xmlns:a14="http://schemas.microsoft.com/office/drawing/2010/main" val="0"/>
+                        </a:ext>
+                      </a:extLst>
+                    </a:blip>
+                    <a:srcRect/>
+                    <a:stretch>
+                      <a:fillRect/>
+                    </a:stretch>
+                  </pic:blipFill>
+                  <pic:spPr bwMode="auto">
+                    <a:xfrm>
+                      <a:off x="0" y="0"/>
+                      <a:ext cx="716312" cy="954723"/>
+                    </a:xfrm>
+                    <a:prstGeom prst="rect">
+                      <a:avLst/>
+                    </a:prstGeom>
+                    <a:noFill/>
+                    <a:ln>
+                      <a:noFill/>
+                    </a:ln>
+                  </pic:spPr>
+                </pic:pic>
+              </a:graphicData>
+            </a:graphic>
+          </wp:inline>
+        </w:drawing>
+      </w:r>
+    </w:p>
+    <w:p>
+      <w:pPr>
+        <w:pStyle w:val="Corpsdetexte"/>
+        <w:numPr>
+          <w:ilvl w:val="0"/>
+          <w:numId w:val="5"/>
+        </w:numPr>
+      </w:pPr>
+      <w:r>
+        <w:t>Planche à pain (</w:t>
+      </w:r>
+      <w:r>
+        <w:t>Optionnel si 2 PMS sont utilisé)</w:t>
+      </w:r>
+    </w:p>
+    <w:p>
+      <w:pPr>
+        <w:pStyle w:val="Corpsdetexte"/>
+      </w:pPr>
+      <w:r>
+        <w:rPr>
+          <w:noProof/>
+        </w:rPr>
+        <w:drawing>
+          <wp:inline distT="0" distB="0" distL="0" distR="0" wp14:anchorId="3E65CC11" wp14:editId="62528AC8">
+            <wp:extent cx="790575" cy="1053703"/>
+            <wp:effectExtent l="0" t="0" r="0" b="0"/>
+            <wp:docPr id="13" name="Image 13"/>
+            <wp:cNvGraphicFramePr>
+              <a:graphicFrameLocks xmlns:a="http://schemas.openxmlformats.org/drawingml/2006/main" noChangeAspect="1"/>
+            </wp:cNvGraphicFramePr>
+            <a:graphic xmlns:a="http://schemas.openxmlformats.org/drawingml/2006/main">
+              <a:graphicData uri="http://schemas.openxmlformats.org/drawingml/2006/picture">
+                <pic:pic xmlns:pic="http://schemas.openxmlformats.org/drawingml/2006/picture">
+                  <pic:nvPicPr>
+                    <pic:cNvPr id="0" name="Picture 9"/>
+                    <pic:cNvPicPr>
+                      <a:picLocks noChangeAspect="1" noChangeArrowheads="1"/>
+                    </pic:cNvPicPr>
+                  </pic:nvPicPr>
+                  <pic:blipFill>
+                    <a:blip r:embed="rId15" cstate="print">
+                      <a:extLst>
+                        <a:ext uri="{28A0092B-C50C-407E-A947-70E740481C1C}">
+                          <a14:useLocalDpi xmlns:a14="http://schemas.microsoft.com/office/drawing/2010/main" val="0"/>
+                        </a:ext>
+                      </a:extLst>
+                    </a:blip>
+                    <a:srcRect/>
+                    <a:stretch>
+                      <a:fillRect/>
+                    </a:stretch>
+                  </pic:blipFill>
+                  <pic:spPr bwMode="auto">
+                    <a:xfrm>
+                      <a:off x="0" y="0"/>
+                      <a:ext cx="794869" cy="1059426"/>
+                    </a:xfrm>
+                    <a:prstGeom prst="rect">
+                      <a:avLst/>
+                    </a:prstGeom>
+                    <a:noFill/>
+                    <a:ln>
+                      <a:noFill/>
+                    </a:ln>
+                  </pic:spPr>
+                </pic:pic>
+              </a:graphicData>
+            </a:graphic>
+          </wp:inline>
+        </w:drawing>
+      </w:r>
+    </w:p>
+    <w:p>
+      <w:pPr>
         <w:pStyle w:val="Titre2"/>
         <w:rPr>
           <w:rFonts w:hint="eastAsia"/>
@@ -1393,6 +1874,17 @@
       </w:pPr>
       <w:r>
         <w:rPr>
+          <w:rFonts w:ascii="Verdana" w:eastAsia="NSimSun" w:hAnsi="Verdana"/>
+          <w:b w:val="0"/>
+          <w:bCs w:val="0"/>
+          <w:color w:val="auto"/>
+          <w:sz w:val="24"/>
+          <w:szCs w:val="24"/>
+        </w:rPr>
+        <w:t xml:space="preserve">-      </w:t>
+      </w:r>
+      <w:r>
+        <w:rPr>
           <w:rFonts w:ascii="Verdana" w:eastAsia="NSimSun" w:hAnsi="Verdana" w:hint="eastAsia"/>
           <w:b w:val="0"/>
           <w:bCs w:val="0"/>
@@ -1422,9 +1914,6 @@
     <w:p>
       <w:pPr>
         <w:pStyle w:val="Corpsdetexte"/>
-        <w:rPr>
-          <w:rFonts w:hint="eastAsia"/>
-        </w:rPr>
       </w:pPr>
       <w:r>
         <w:t>On peut aussi, au besoin, connecter un second senseur PMS2.5 avec le IO25 et une planche à pain pour les autres connections, soit ceux du GND au GND et du VCC au 5V.</w:t>
@@ -1477,14 +1966,12 @@
         </w:rPr>
         <w:t xml:space="preserve">Que </w:t>
       </w:r>
-      <w:proofErr w:type="spellStart"/>
       <w:r>
         <w:rPr>
           <w:rFonts w:ascii="Verdana" w:hAnsi="Verdana"/>
         </w:rPr>
-        <w:t>se</w:t>
-      </w:r>
-      <w:proofErr w:type="spellEnd"/>
+        <w:t>ce</w:t>
+      </w:r>
       <w:r>
         <w:rPr>
           <w:rFonts w:ascii="Verdana" w:hAnsi="Verdana"/>
@@ -1593,7 +2080,7 @@
                     <pic:cNvPicPr/>
                   </pic:nvPicPr>
                   <pic:blipFill>
-                    <a:blip r:embed="rId9"/>
+                    <a:blip r:embed="rId16"/>
                     <a:stretch>
                       <a:fillRect/>
                     </a:stretch>
@@ -1657,7 +2144,7 @@
         </w:rPr>
         <w:t xml:space="preserve">Gitlab: </w:t>
       </w:r>
-      <w:hyperlink r:id="rId10" w:history="1">
+      <w:hyperlink r:id="rId17" w:history="1">
         <w:r>
           <w:rPr>
             <w:rStyle w:val="Lienhypertexte"/>
@@ -1707,10 +2194,10 @@
           <w:noProof/>
         </w:rPr>
         <w:drawing>
-          <wp:inline distT="0" distB="0" distL="0" distR="0" wp14:anchorId="65300B6C" wp14:editId="5E563CA9">
-            <wp:extent cx="6324600" cy="3952875"/>
-            <wp:effectExtent l="0" t="0" r="0" b="9525"/>
-            <wp:docPr id="3" name="Image 3"/>
+          <wp:inline distT="0" distB="0" distL="0" distR="0" wp14:anchorId="6F2A1109" wp14:editId="334DFF4B">
+            <wp:extent cx="6657975" cy="3659880"/>
+            <wp:effectExtent l="0" t="0" r="0" b="0"/>
+            <wp:docPr id="5" name="Image 5"/>
             <wp:cNvGraphicFramePr>
               <a:graphicFrameLocks xmlns:a="http://schemas.openxmlformats.org/drawingml/2006/main" noChangeAspect="1"/>
             </wp:cNvGraphicFramePr>
@@ -1724,7 +2211,7 @@
                     </pic:cNvPicPr>
                   </pic:nvPicPr>
                   <pic:blipFill>
-                    <a:blip r:embed="rId11">
+                    <a:blip r:embed="rId18">
                       <a:extLst>
                         <a:ext uri="{28A0092B-C50C-407E-A947-70E740481C1C}">
                           <a14:useLocalDpi xmlns:a14="http://schemas.microsoft.com/office/drawing/2010/main" val="0"/>
@@ -1739,7 +2226,7 @@
                   <pic:spPr bwMode="auto">
                     <a:xfrm>
                       <a:off x="0" y="0"/>
-                      <a:ext cx="6324600" cy="3952875"/>
+                      <a:ext cx="6683970" cy="3674169"/>
                     </a:xfrm>
                     <a:prstGeom prst="rect">
                       <a:avLst/>
@@ -1784,6 +2271,7 @@
         </w:rPr>
       </w:pPr>
       <w:proofErr w:type="spellStart"/>
+      <w:proofErr w:type="gramStart"/>
       <w:r>
         <w:rPr>
           <w:rFonts w:ascii="Verdana" w:eastAsia="NSimSun" w:hAnsi="Verdana" w:hint="eastAsia"/>
@@ -1793,7 +2281,19 @@
           <w:sz w:val="24"/>
           <w:szCs w:val="24"/>
         </w:rPr>
-        <w:t>fu-hsi</w:t>
+        <w:t>fu</w:t>
+      </w:r>
+      <w:proofErr w:type="gramEnd"/>
+      <w:r>
+        <w:rPr>
+          <w:rFonts w:ascii="Verdana" w:eastAsia="NSimSun" w:hAnsi="Verdana" w:hint="eastAsia"/>
+          <w:b w:val="0"/>
+          <w:bCs w:val="0"/>
+          <w:color w:val="auto"/>
+          <w:sz w:val="24"/>
+          <w:szCs w:val="24"/>
+        </w:rPr>
+        <w:t>-hsi</w:t>
       </w:r>
       <w:proofErr w:type="spellEnd"/>
       <w:r>
@@ -1821,6 +2321,7 @@
         </w:rPr>
       </w:pPr>
       <w:proofErr w:type="spellStart"/>
+      <w:proofErr w:type="gramStart"/>
       <w:r>
         <w:rPr>
           <w:rFonts w:ascii="Verdana" w:eastAsia="NSimSun" w:hAnsi="Verdana" w:hint="eastAsia"/>
@@ -1833,6 +2334,7 @@
         <w:t>adafruit</w:t>
       </w:r>
       <w:proofErr w:type="spellEnd"/>
+      <w:proofErr w:type="gramEnd"/>
       <w:r>
         <w:rPr>
           <w:rFonts w:ascii="Verdana" w:eastAsia="NSimSun" w:hAnsi="Verdana" w:hint="eastAsia"/>
@@ -1930,6 +2432,7 @@
         </w:rPr>
       </w:pPr>
       <w:proofErr w:type="spellStart"/>
+      <w:proofErr w:type="gramStart"/>
       <w:r>
         <w:rPr>
           <w:rFonts w:ascii="Verdana" w:eastAsia="NSimSun" w:hAnsi="Verdana" w:hint="eastAsia"/>
@@ -1942,6 +2445,7 @@
         <w:t>adafruit</w:t>
       </w:r>
       <w:proofErr w:type="spellEnd"/>
+      <w:proofErr w:type="gramEnd"/>
       <w:r>
         <w:rPr>
           <w:rFonts w:ascii="Verdana" w:eastAsia="NSimSun" w:hAnsi="Verdana" w:hint="eastAsia"/>
@@ -2014,7 +2518,7 @@
           <w:szCs w:val="24"/>
         </w:rPr>
       </w:pPr>
-      <w:hyperlink r:id="rId12" w:history="1">
+      <w:hyperlink r:id="rId19" w:history="1">
         <w:r>
           <w:rPr>
             <w:rStyle w:val="Lienhypertexte"/>
@@ -2124,7 +2628,6 @@
         </w:rPr>
       </w:pPr>
       <w:r>
-        <w:lastRenderedPageBreak/>
         <w:t>Procédure de création de compte pour l’API</w:t>
       </w:r>
     </w:p>
@@ -2158,6 +2661,7 @@
       <w:bookmarkStart w:id="23" w:name="_Toc82611517"/>
       <w:bookmarkEnd w:id="22"/>
       <w:r>
+        <w:lastRenderedPageBreak/>
         <w:t>Configuration du code</w:t>
       </w:r>
       <w:bookmarkEnd w:id="23"/>
@@ -2188,6 +2692,9 @@
       <w:proofErr w:type="spellStart"/>
       <w:r>
         <w:t>led</w:t>
+      </w:r>
+      <w:r>
+        <w:t>s</w:t>
       </w:r>
       <w:proofErr w:type="spellEnd"/>
       <w:r>
@@ -2261,7 +2768,7 @@
       <w:r>
         <w:t>(</w:t>
       </w:r>
-      <w:hyperlink r:id="rId13" w:history="1">
+      <w:hyperlink r:id="rId20" w:history="1">
         <w:r>
           <w:rPr>
             <w:rStyle w:val="Lienhypertexte"/>
@@ -2300,11 +2807,12 @@
       <w:r>
         <w:t xml:space="preserve"> le projet avec le Arduino connecté à votre ordinateur. </w:t>
       </w:r>
-      <w:proofErr w:type="spellStart"/>
-      <w:r>
-        <w:t>Veuiller</w:t>
-      </w:r>
-      <w:proofErr w:type="spellEnd"/>
+      <w:r>
+        <w:t>Veuille</w:t>
+      </w:r>
+      <w:r>
+        <w:t>z</w:t>
+      </w:r>
       <w:r>
         <w:t xml:space="preserve"> bien évidemment vérifier si le « plateformio.ini » est configuré les bonnes valeurs dans un environnement qui sert au </w:t>
       </w:r>
@@ -2341,7 +2849,7 @@
                     <pic:cNvPicPr/>
                   </pic:nvPicPr>
                   <pic:blipFill>
-                    <a:blip r:embed="rId14"/>
+                    <a:blip r:embed="rId21"/>
                     <a:stretch>
                       <a:fillRect/>
                     </a:stretch>
@@ -2429,76 +2937,79 @@
       <w:bookmarkStart w:id="28" w:name="_Toc82611519"/>
       <w:bookmarkEnd w:id="27"/>
       <w:r>
+        <w:t>Vérification du bon fonctionnement</w:t>
+      </w:r>
+      <w:bookmarkEnd w:id="28"/>
+    </w:p>
+    <w:p>
+      <w:pPr>
+        <w:pStyle w:val="Corpsdetexte"/>
+      </w:pPr>
+      <w:r>
+        <w:t xml:space="preserve">Pour vérifier que le wifi fonctionne : Observer le moniteur série pour voir </w:t>
+      </w:r>
+      <w:r>
+        <w:t>les sorties du SSID et du l’adresse IP de la connexion.</w:t>
+      </w:r>
+    </w:p>
+    <w:p>
+      <w:pPr>
+        <w:pStyle w:val="Corpsdetexte"/>
+      </w:pPr>
+      <w:r>
+        <w:t>Pour vérifier que le serveur web fonctionne : Une fois l’Arduino connecté, en utilisant un second appareil connecté au même réseau que celui défini dans le « </w:t>
+      </w:r>
+      <w:proofErr w:type="spellStart"/>
+      <w:r>
+        <w:t>config.h</w:t>
+      </w:r>
+      <w:proofErr w:type="spellEnd"/>
+      <w:r>
+        <w:t xml:space="preserve"> », à l’aide du même IP obtenu précédemment, </w:t>
+      </w:r>
+      <w:r>
+        <w:t xml:space="preserve">allez sur un moteur de </w:t>
+      </w:r>
+      <w:r>
         <w:lastRenderedPageBreak/>
-        <w:t>Vérification du bon fonctionnement</w:t>
-      </w:r>
-      <w:bookmarkEnd w:id="28"/>
-    </w:p>
-    <w:p>
-      <w:pPr>
-        <w:pStyle w:val="Corpsdetexte"/>
-      </w:pPr>
-      <w:r>
-        <w:t xml:space="preserve">Pour vérifier que le wifi fonctionne : Observer le moniteur série pour voir </w:t>
-      </w:r>
-      <w:r>
-        <w:t>les sorties du SSID et du l’adresse IP de la connexion.</w:t>
-      </w:r>
-    </w:p>
-    <w:p>
-      <w:pPr>
-        <w:pStyle w:val="Corpsdetexte"/>
-      </w:pPr>
-      <w:r>
-        <w:t>Pour vérifier que le serveur web fonctionne : Une fois l’Arduino connecté, en utilisant un second appareil connecté au même réseau que celui défini dans le « </w:t>
+        <w:t>recherche internet et chercher la route « « / » de l’adresse IP. Si jamais aucun fichier n’est trouvé, vérifier bien la procédure dans le dernier paragraphe de « </w:t>
+      </w:r>
+      <w:r>
+        <w:rPr>
+          <w:rFonts w:hint="eastAsia"/>
+        </w:rPr>
+        <w:t xml:space="preserve">Compilation et </w:t>
+      </w:r>
+      <w:r>
+        <w:t>télév</w:t>
+      </w:r>
+      <w:r>
+        <w:rPr>
+          <w:rFonts w:hint="eastAsia"/>
+        </w:rPr>
+        <w:t>ersement du code</w:t>
+      </w:r>
+      <w:r>
+        <w:t xml:space="preserve"> » avec le </w:t>
+      </w:r>
+      <w:r>
+        <w:rPr>
+          <w:rFonts w:hint="eastAsia"/>
+        </w:rPr>
+        <w:t xml:space="preserve">« </w:t>
       </w:r>
       <w:proofErr w:type="spellStart"/>
       <w:r>
-        <w:t>config.h</w:t>
+        <w:rPr>
+          <w:rFonts w:hint="eastAsia"/>
+        </w:rPr>
+        <w:t>Upload</w:t>
       </w:r>
       <w:proofErr w:type="spellEnd"/>
       <w:r>
-        <w:t xml:space="preserve"> », à l’aide du même IP obtenu précédemment, </w:t>
-      </w:r>
-      <w:r>
-        <w:t>allez sur un moteur de recherche internet et chercher la route « « / » de l’adresse IP. Si jamais aucun fichier n’est trouvé, vérifier bien la procédure dans le dernier paragraphe de « </w:t>
-      </w:r>
-      <w:r>
         <w:rPr>
           <w:rFonts w:hint="eastAsia"/>
         </w:rPr>
-        <w:t xml:space="preserve">Compilation et </w:t>
-      </w:r>
-      <w:r>
-        <w:t>télév</w:t>
-      </w:r>
-      <w:r>
-        <w:rPr>
-          <w:rFonts w:hint="eastAsia"/>
-        </w:rPr>
-        <w:t>ersement du code</w:t>
-      </w:r>
-      <w:r>
-        <w:t xml:space="preserve"> » avec le </w:t>
-      </w:r>
-      <w:r>
-        <w:rPr>
-          <w:rFonts w:hint="eastAsia"/>
-        </w:rPr>
-        <w:t xml:space="preserve">« </w:t>
-      </w:r>
-      <w:proofErr w:type="spellStart"/>
-      <w:r>
-        <w:rPr>
-          <w:rFonts w:hint="eastAsia"/>
-        </w:rPr>
-        <w:t>Upload</w:t>
-      </w:r>
-      <w:proofErr w:type="spellEnd"/>
-      <w:r>
-        <w:rPr>
-          <w:rFonts w:hint="eastAsia"/>
-        </w:rPr>
         <w:t xml:space="preserve"> Filesystem Image »</w:t>
       </w:r>
     </w:p>
@@ -2522,6 +3033,23 @@
       </w:r>
       <w:r>
         <w:t xml:space="preserve"> apparaitre dans celui à faire boucle.</w:t>
+      </w:r>
+      <w:r>
+        <w:t xml:space="preserve"> Le code est réalisé pour 2 PMS, </w:t>
+      </w:r>
+      <w:proofErr w:type="gramStart"/>
+      <w:r>
+        <w:t>hors</w:t>
+      </w:r>
+      <w:proofErr w:type="gramEnd"/>
+      <w:r>
+        <w:t>, si il y en a un de non connecté, il est normal que ses donnés et ceux dont ses donnés sont utilisé pour un calcul soit de valeur négatives et</w:t>
+      </w:r>
+      <w:r>
+        <w:t>/</w:t>
+      </w:r>
+      <w:r>
+        <w:t>ou différentes.</w:t>
       </w:r>
     </w:p>
     <w:p>
@@ -2576,7 +3104,7 @@
       <w:pPr>
         <w:pStyle w:val="Corpsdetexte"/>
       </w:pPr>
-      <w:hyperlink r:id="rId15" w:history="1">
+      <w:hyperlink r:id="rId22" w:history="1">
         <w:r>
           <w:rPr>
             <w:rStyle w:val="Lienhypertexte"/>
@@ -2590,7 +3118,7 @@
       <w:pPr>
         <w:pStyle w:val="Corpsdetexte"/>
       </w:pPr>
-      <w:hyperlink r:id="rId16" w:history="1">
+      <w:hyperlink r:id="rId23" w:history="1">
         <w:r>
           <w:rPr>
             <w:rStyle w:val="Lienhypertexte"/>
@@ -2607,7 +3135,7 @@
           <w:lang w:val="en-CA"/>
         </w:rPr>
       </w:pPr>
-      <w:hyperlink r:id="rId17" w:history="1">
+      <w:hyperlink r:id="rId24" w:history="1">
         <w:r>
           <w:rPr>
             <w:rStyle w:val="Lienhypertexte"/>
@@ -2762,6 +3290,343 @@
     </w:lvl>
   </w:abstractNum>
   <w:abstractNum w:abstractNumId="1" w15:restartNumberingAfterBreak="0">
+    <w:nsid w:val="26CB64EB"/>
+    <w:multiLevelType w:val="hybridMultilevel"/>
+    <w:tmpl w:val="CB38DCCC"/>
+    <w:lvl w:ilvl="0" w:tplc="9EDA9342">
+      <w:numFmt w:val="bullet"/>
+      <w:lvlText w:val="-"/>
+      <w:lvlJc w:val="left"/>
+      <w:pPr>
+        <w:ind w:left="720" w:hanging="360"/>
+      </w:pPr>
+      <w:rPr>
+        <w:rFonts w:ascii="Verdana" w:eastAsia="NSimSun" w:hAnsi="Verdana" w:cs="Lucida Sans" w:hint="default"/>
+      </w:rPr>
+    </w:lvl>
+    <w:lvl w:ilvl="1" w:tplc="0C0C0003" w:tentative="1">
+      <w:start w:val="1"/>
+      <w:numFmt w:val="bullet"/>
+      <w:lvlText w:val="o"/>
+      <w:lvlJc w:val="left"/>
+      <w:pPr>
+        <w:ind w:left="1440" w:hanging="360"/>
+      </w:pPr>
+      <w:rPr>
+        <w:rFonts w:ascii="Courier New" w:hAnsi="Courier New" w:cs="Courier New" w:hint="default"/>
+      </w:rPr>
+    </w:lvl>
+    <w:lvl w:ilvl="2" w:tplc="0C0C0005" w:tentative="1">
+      <w:start w:val="1"/>
+      <w:numFmt w:val="bullet"/>
+      <w:lvlText w:val=""/>
+      <w:lvlJc w:val="left"/>
+      <w:pPr>
+        <w:ind w:left="2160" w:hanging="360"/>
+      </w:pPr>
+      <w:rPr>
+        <w:rFonts w:ascii="Wingdings" w:hAnsi="Wingdings" w:hint="default"/>
+      </w:rPr>
+    </w:lvl>
+    <w:lvl w:ilvl="3" w:tplc="0C0C0001" w:tentative="1">
+      <w:start w:val="1"/>
+      <w:numFmt w:val="bullet"/>
+      <w:lvlText w:val=""/>
+      <w:lvlJc w:val="left"/>
+      <w:pPr>
+        <w:ind w:left="2880" w:hanging="360"/>
+      </w:pPr>
+      <w:rPr>
+        <w:rFonts w:ascii="Symbol" w:hAnsi="Symbol" w:hint="default"/>
+      </w:rPr>
+    </w:lvl>
+    <w:lvl w:ilvl="4" w:tplc="0C0C0003" w:tentative="1">
+      <w:start w:val="1"/>
+      <w:numFmt w:val="bullet"/>
+      <w:lvlText w:val="o"/>
+      <w:lvlJc w:val="left"/>
+      <w:pPr>
+        <w:ind w:left="3600" w:hanging="360"/>
+      </w:pPr>
+      <w:rPr>
+        <w:rFonts w:ascii="Courier New" w:hAnsi="Courier New" w:cs="Courier New" w:hint="default"/>
+      </w:rPr>
+    </w:lvl>
+    <w:lvl w:ilvl="5" w:tplc="0C0C0005" w:tentative="1">
+      <w:start w:val="1"/>
+      <w:numFmt w:val="bullet"/>
+      <w:lvlText w:val=""/>
+      <w:lvlJc w:val="left"/>
+      <w:pPr>
+        <w:ind w:left="4320" w:hanging="360"/>
+      </w:pPr>
+      <w:rPr>
+        <w:rFonts w:ascii="Wingdings" w:hAnsi="Wingdings" w:hint="default"/>
+      </w:rPr>
+    </w:lvl>
+    <w:lvl w:ilvl="6" w:tplc="0C0C0001" w:tentative="1">
+      <w:start w:val="1"/>
+      <w:numFmt w:val="bullet"/>
+      <w:lvlText w:val=""/>
+      <w:lvlJc w:val="left"/>
+      <w:pPr>
+        <w:ind w:left="5040" w:hanging="360"/>
+      </w:pPr>
+      <w:rPr>
+        <w:rFonts w:ascii="Symbol" w:hAnsi="Symbol" w:hint="default"/>
+      </w:rPr>
+    </w:lvl>
+    <w:lvl w:ilvl="7" w:tplc="0C0C0003" w:tentative="1">
+      <w:start w:val="1"/>
+      <w:numFmt w:val="bullet"/>
+      <w:lvlText w:val="o"/>
+      <w:lvlJc w:val="left"/>
+      <w:pPr>
+        <w:ind w:left="5760" w:hanging="360"/>
+      </w:pPr>
+      <w:rPr>
+        <w:rFonts w:ascii="Courier New" w:hAnsi="Courier New" w:cs="Courier New" w:hint="default"/>
+      </w:rPr>
+    </w:lvl>
+    <w:lvl w:ilvl="8" w:tplc="0C0C0005" w:tentative="1">
+      <w:start w:val="1"/>
+      <w:numFmt w:val="bullet"/>
+      <w:lvlText w:val=""/>
+      <w:lvlJc w:val="left"/>
+      <w:pPr>
+        <w:ind w:left="6480" w:hanging="360"/>
+      </w:pPr>
+      <w:rPr>
+        <w:rFonts w:ascii="Wingdings" w:hAnsi="Wingdings" w:hint="default"/>
+      </w:rPr>
+    </w:lvl>
+  </w:abstractNum>
+  <w:abstractNum w:abstractNumId="2" w15:restartNumberingAfterBreak="0">
+    <w:nsid w:val="3D4411E6"/>
+    <w:multiLevelType w:val="hybridMultilevel"/>
+    <w:tmpl w:val="ACA01722"/>
+    <w:lvl w:ilvl="0" w:tplc="0C0C0001">
+      <w:start w:val="1"/>
+      <w:numFmt w:val="bullet"/>
+      <w:lvlText w:val=""/>
+      <w:lvlJc w:val="left"/>
+      <w:pPr>
+        <w:ind w:left="720" w:hanging="360"/>
+      </w:pPr>
+      <w:rPr>
+        <w:rFonts w:ascii="Symbol" w:hAnsi="Symbol" w:hint="default"/>
+      </w:rPr>
+    </w:lvl>
+    <w:lvl w:ilvl="1" w:tplc="0C0C0003" w:tentative="1">
+      <w:start w:val="1"/>
+      <w:numFmt w:val="bullet"/>
+      <w:lvlText w:val="o"/>
+      <w:lvlJc w:val="left"/>
+      <w:pPr>
+        <w:ind w:left="1440" w:hanging="360"/>
+      </w:pPr>
+      <w:rPr>
+        <w:rFonts w:ascii="Courier New" w:hAnsi="Courier New" w:cs="Courier New" w:hint="default"/>
+      </w:rPr>
+    </w:lvl>
+    <w:lvl w:ilvl="2" w:tplc="0C0C0005" w:tentative="1">
+      <w:start w:val="1"/>
+      <w:numFmt w:val="bullet"/>
+      <w:lvlText w:val=""/>
+      <w:lvlJc w:val="left"/>
+      <w:pPr>
+        <w:ind w:left="2160" w:hanging="360"/>
+      </w:pPr>
+      <w:rPr>
+        <w:rFonts w:ascii="Wingdings" w:hAnsi="Wingdings" w:hint="default"/>
+      </w:rPr>
+    </w:lvl>
+    <w:lvl w:ilvl="3" w:tplc="0C0C0001" w:tentative="1">
+      <w:start w:val="1"/>
+      <w:numFmt w:val="bullet"/>
+      <w:lvlText w:val=""/>
+      <w:lvlJc w:val="left"/>
+      <w:pPr>
+        <w:ind w:left="2880" w:hanging="360"/>
+      </w:pPr>
+      <w:rPr>
+        <w:rFonts w:ascii="Symbol" w:hAnsi="Symbol" w:hint="default"/>
+      </w:rPr>
+    </w:lvl>
+    <w:lvl w:ilvl="4" w:tplc="0C0C0003" w:tentative="1">
+      <w:start w:val="1"/>
+      <w:numFmt w:val="bullet"/>
+      <w:lvlText w:val="o"/>
+      <w:lvlJc w:val="left"/>
+      <w:pPr>
+        <w:ind w:left="3600" w:hanging="360"/>
+      </w:pPr>
+      <w:rPr>
+        <w:rFonts w:ascii="Courier New" w:hAnsi="Courier New" w:cs="Courier New" w:hint="default"/>
+      </w:rPr>
+    </w:lvl>
+    <w:lvl w:ilvl="5" w:tplc="0C0C0005" w:tentative="1">
+      <w:start w:val="1"/>
+      <w:numFmt w:val="bullet"/>
+      <w:lvlText w:val=""/>
+      <w:lvlJc w:val="left"/>
+      <w:pPr>
+        <w:ind w:left="4320" w:hanging="360"/>
+      </w:pPr>
+      <w:rPr>
+        <w:rFonts w:ascii="Wingdings" w:hAnsi="Wingdings" w:hint="default"/>
+      </w:rPr>
+    </w:lvl>
+    <w:lvl w:ilvl="6" w:tplc="0C0C0001" w:tentative="1">
+      <w:start w:val="1"/>
+      <w:numFmt w:val="bullet"/>
+      <w:lvlText w:val=""/>
+      <w:lvlJc w:val="left"/>
+      <w:pPr>
+        <w:ind w:left="5040" w:hanging="360"/>
+      </w:pPr>
+      <w:rPr>
+        <w:rFonts w:ascii="Symbol" w:hAnsi="Symbol" w:hint="default"/>
+      </w:rPr>
+    </w:lvl>
+    <w:lvl w:ilvl="7" w:tplc="0C0C0003" w:tentative="1">
+      <w:start w:val="1"/>
+      <w:numFmt w:val="bullet"/>
+      <w:lvlText w:val="o"/>
+      <w:lvlJc w:val="left"/>
+      <w:pPr>
+        <w:ind w:left="5760" w:hanging="360"/>
+      </w:pPr>
+      <w:rPr>
+        <w:rFonts w:ascii="Courier New" w:hAnsi="Courier New" w:cs="Courier New" w:hint="default"/>
+      </w:rPr>
+    </w:lvl>
+    <w:lvl w:ilvl="8" w:tplc="0C0C0005" w:tentative="1">
+      <w:start w:val="1"/>
+      <w:numFmt w:val="bullet"/>
+      <w:lvlText w:val=""/>
+      <w:lvlJc w:val="left"/>
+      <w:pPr>
+        <w:ind w:left="6480" w:hanging="360"/>
+      </w:pPr>
+      <w:rPr>
+        <w:rFonts w:ascii="Wingdings" w:hAnsi="Wingdings" w:hint="default"/>
+      </w:rPr>
+    </w:lvl>
+  </w:abstractNum>
+  <w:abstractNum w:abstractNumId="3" w15:restartNumberingAfterBreak="0">
+    <w:nsid w:val="52E42B29"/>
+    <w:multiLevelType w:val="hybridMultilevel"/>
+    <w:tmpl w:val="D3748E6E"/>
+    <w:lvl w:ilvl="0" w:tplc="9EDA9342">
+      <w:numFmt w:val="bullet"/>
+      <w:lvlText w:val="-"/>
+      <w:lvlJc w:val="left"/>
+      <w:pPr>
+        <w:ind w:left="720" w:hanging="360"/>
+      </w:pPr>
+      <w:rPr>
+        <w:rFonts w:ascii="Verdana" w:eastAsia="NSimSun" w:hAnsi="Verdana" w:cs="Lucida Sans" w:hint="default"/>
+      </w:rPr>
+    </w:lvl>
+    <w:lvl w:ilvl="1" w:tplc="0C0C0003" w:tentative="1">
+      <w:start w:val="1"/>
+      <w:numFmt w:val="bullet"/>
+      <w:lvlText w:val="o"/>
+      <w:lvlJc w:val="left"/>
+      <w:pPr>
+        <w:ind w:left="1440" w:hanging="360"/>
+      </w:pPr>
+      <w:rPr>
+        <w:rFonts w:ascii="Courier New" w:hAnsi="Courier New" w:cs="Courier New" w:hint="default"/>
+      </w:rPr>
+    </w:lvl>
+    <w:lvl w:ilvl="2" w:tplc="0C0C0005" w:tentative="1">
+      <w:start w:val="1"/>
+      <w:numFmt w:val="bullet"/>
+      <w:lvlText w:val=""/>
+      <w:lvlJc w:val="left"/>
+      <w:pPr>
+        <w:ind w:left="2160" w:hanging="360"/>
+      </w:pPr>
+      <w:rPr>
+        <w:rFonts w:ascii="Wingdings" w:hAnsi="Wingdings" w:hint="default"/>
+      </w:rPr>
+    </w:lvl>
+    <w:lvl w:ilvl="3" w:tplc="0C0C0001" w:tentative="1">
+      <w:start w:val="1"/>
+      <w:numFmt w:val="bullet"/>
+      <w:lvlText w:val=""/>
+      <w:lvlJc w:val="left"/>
+      <w:pPr>
+        <w:ind w:left="2880" w:hanging="360"/>
+      </w:pPr>
+      <w:rPr>
+        <w:rFonts w:ascii="Symbol" w:hAnsi="Symbol" w:hint="default"/>
+      </w:rPr>
+    </w:lvl>
+    <w:lvl w:ilvl="4" w:tplc="0C0C0003" w:tentative="1">
+      <w:start w:val="1"/>
+      <w:numFmt w:val="bullet"/>
+      <w:lvlText w:val="o"/>
+      <w:lvlJc w:val="left"/>
+      <w:pPr>
+        <w:ind w:left="3600" w:hanging="360"/>
+      </w:pPr>
+      <w:rPr>
+        <w:rFonts w:ascii="Courier New" w:hAnsi="Courier New" w:cs="Courier New" w:hint="default"/>
+      </w:rPr>
+    </w:lvl>
+    <w:lvl w:ilvl="5" w:tplc="0C0C0005" w:tentative="1">
+      <w:start w:val="1"/>
+      <w:numFmt w:val="bullet"/>
+      <w:lvlText w:val=""/>
+      <w:lvlJc w:val="left"/>
+      <w:pPr>
+        <w:ind w:left="4320" w:hanging="360"/>
+      </w:pPr>
+      <w:rPr>
+        <w:rFonts w:ascii="Wingdings" w:hAnsi="Wingdings" w:hint="default"/>
+      </w:rPr>
+    </w:lvl>
+    <w:lvl w:ilvl="6" w:tplc="0C0C0001" w:tentative="1">
+      <w:start w:val="1"/>
+      <w:numFmt w:val="bullet"/>
+      <w:lvlText w:val=""/>
+      <w:lvlJc w:val="left"/>
+      <w:pPr>
+        <w:ind w:left="5040" w:hanging="360"/>
+      </w:pPr>
+      <w:rPr>
+        <w:rFonts w:ascii="Symbol" w:hAnsi="Symbol" w:hint="default"/>
+      </w:rPr>
+    </w:lvl>
+    <w:lvl w:ilvl="7" w:tplc="0C0C0003" w:tentative="1">
+      <w:start w:val="1"/>
+      <w:numFmt w:val="bullet"/>
+      <w:lvlText w:val="o"/>
+      <w:lvlJc w:val="left"/>
+      <w:pPr>
+        <w:ind w:left="5760" w:hanging="360"/>
+      </w:pPr>
+      <w:rPr>
+        <w:rFonts w:ascii="Courier New" w:hAnsi="Courier New" w:cs="Courier New" w:hint="default"/>
+      </w:rPr>
+    </w:lvl>
+    <w:lvl w:ilvl="8" w:tplc="0C0C0005" w:tentative="1">
+      <w:start w:val="1"/>
+      <w:numFmt w:val="bullet"/>
+      <w:lvlText w:val=""/>
+      <w:lvlJc w:val="left"/>
+      <w:pPr>
+        <w:ind w:left="6480" w:hanging="360"/>
+      </w:pPr>
+      <w:rPr>
+        <w:rFonts w:ascii="Wingdings" w:hAnsi="Wingdings" w:hint="default"/>
+      </w:rPr>
+    </w:lvl>
+  </w:abstractNum>
+  <w:abstractNum w:abstractNumId="4" w15:restartNumberingAfterBreak="0">
     <w:nsid w:val="681A02AC"/>
     <w:multiLevelType w:val="multilevel"/>
     <w:tmpl w:val="4410723A"/>
@@ -2905,7 +3770,16 @@
     <w:abstractNumId w:val="0"/>
   </w:num>
   <w:num w:numId="2" w16cid:durableId="1459839577">
+    <w:abstractNumId w:val="4"/>
+  </w:num>
+  <w:num w:numId="3" w16cid:durableId="659310264">
+    <w:abstractNumId w:val="3"/>
+  </w:num>
+  <w:num w:numId="4" w16cid:durableId="553203392">
     <w:abstractNumId w:val="1"/>
+  </w:num>
+  <w:num w:numId="5" w16cid:durableId="459960325">
+    <w:abstractNumId w:val="2"/>
   </w:num>
 </w:numbering>
 </file>
@@ -3535,6 +4409,21 @@
       <w:shd w:val="clear" w:color="auto" w:fill="E1DFDD"/>
     </w:rPr>
   </w:style>
+  <w:style w:type="paragraph" w:styleId="Paragraphedeliste">
+    <w:name w:val="List Paragraph"/>
+    <w:basedOn w:val="Normal"/>
+    <w:uiPriority w:val="34"/>
+    <w:qFormat/>
+    <w:rsid w:val="00A3317E"/>
+    <w:pPr>
+      <w:ind w:left="720"/>
+      <w:contextualSpacing/>
+    </w:pPr>
+    <w:rPr>
+      <w:rFonts w:cs="Mangal"/>
+      <w:szCs w:val="21"/>
+    </w:rPr>
+  </w:style>
 </w:styles>
 </file>
 

</xml_diff>